<commit_message>
Day 4 Second Half Commit
</commit_message>
<xml_diff>
--- a/Day 4/Day 4.docx
+++ b/Day 4/Day 4.docx
@@ -425,6 +425,9 @@
         </w:rPr>
       </w:pPr>
       <w:r>
+        <w:rPr>
+          <w:noProof/>
+        </w:rPr>
         <w:drawing>
           <wp:inline distT="0" distB="0" distL="0" distR="0" wp14:anchorId="47D78586" wp14:editId="14E82F5D">
             <wp:extent cx="5737860" cy="1499235"/>
@@ -441,7 +444,7 @@
                     <pic:cNvPicPr/>
                   </pic:nvPicPr>
                   <pic:blipFill>
-                    <a:blip r:embed="rId5"/>
+                    <a:blip r:embed="rId6"/>
                     <a:stretch>
                       <a:fillRect/>
                     </a:stretch>
@@ -4063,30 +4066,877 @@
     </w:p>
     <w:p>
       <w:pPr>
-        <w:rPr>
-          <w:rFonts w:ascii="Abadi" w:hAnsi="Abadi"/>
-          <w:sz w:val="28"/>
-          <w:szCs w:val="28"/>
-        </w:rPr>
-      </w:pPr>
-    </w:p>
-    <w:p>
-      <w:pPr>
-        <w:rPr>
-          <w:rFonts w:ascii="Abadi" w:hAnsi="Abadi"/>
-          <w:sz w:val="28"/>
-          <w:szCs w:val="28"/>
-        </w:rPr>
-      </w:pPr>
-    </w:p>
-    <w:p>
-      <w:pPr>
-        <w:rPr>
-          <w:rFonts w:ascii="Abadi" w:hAnsi="Abadi"/>
-          <w:sz w:val="28"/>
-          <w:szCs w:val="28"/>
-        </w:rPr>
-      </w:pPr>
+        <w:jc w:val="center"/>
+        <w:rPr>
+          <w:rFonts w:ascii="Abadi" w:hAnsi="Abadi"/>
+          <w:sz w:val="44"/>
+          <w:szCs w:val="44"/>
+          <w:u w:val="single"/>
+        </w:rPr>
+      </w:pPr>
+      <w:r>
+        <w:rPr>
+          <w:rFonts w:ascii="Abadi" w:hAnsi="Abadi"/>
+          <w:sz w:val="44"/>
+          <w:szCs w:val="44"/>
+          <w:u w:val="single"/>
+        </w:rPr>
+        <w:t>Exception Handling in JAVA</w:t>
+      </w:r>
+    </w:p>
+    <w:p>
+      <w:pPr>
+        <w:rPr>
+          <w:rFonts w:ascii="Abadi" w:hAnsi="Abadi"/>
+          <w:sz w:val="28"/>
+          <w:szCs w:val="28"/>
+        </w:rPr>
+      </w:pPr>
+    </w:p>
+    <w:p>
+      <w:pPr>
+        <w:pStyle w:val="ListParagraph"/>
+        <w:numPr>
+          <w:ilvl w:val="0"/>
+          <w:numId w:val="8"/>
+        </w:numPr>
+        <w:rPr>
+          <w:rFonts w:ascii="Abadi" w:hAnsi="Abadi"/>
+          <w:sz w:val="28"/>
+          <w:szCs w:val="28"/>
+        </w:rPr>
+      </w:pPr>
+      <w:r>
+        <w:rPr>
+          <w:rFonts w:ascii="Abadi" w:hAnsi="Abadi"/>
+          <w:sz w:val="28"/>
+          <w:szCs w:val="28"/>
+        </w:rPr>
+        <w:t>Exception is run time error in Program.</w:t>
+      </w:r>
+    </w:p>
+    <w:p>
+      <w:pPr>
+        <w:pStyle w:val="ListParagraph"/>
+        <w:numPr>
+          <w:ilvl w:val="0"/>
+          <w:numId w:val="8"/>
+        </w:numPr>
+        <w:rPr>
+          <w:rFonts w:ascii="Abadi" w:hAnsi="Abadi"/>
+          <w:sz w:val="28"/>
+          <w:szCs w:val="28"/>
+        </w:rPr>
+      </w:pPr>
+      <w:r>
+        <w:rPr>
+          <w:rFonts w:ascii="Abadi" w:hAnsi="Abadi"/>
+          <w:sz w:val="28"/>
+          <w:szCs w:val="28"/>
+        </w:rPr>
+        <w:t>Exception is an abnormal condition.</w:t>
+      </w:r>
+    </w:p>
+    <w:p>
+      <w:pPr>
+        <w:pStyle w:val="ListParagraph"/>
+        <w:numPr>
+          <w:ilvl w:val="0"/>
+          <w:numId w:val="8"/>
+        </w:numPr>
+        <w:rPr>
+          <w:rFonts w:ascii="Abadi" w:hAnsi="Abadi"/>
+          <w:sz w:val="28"/>
+          <w:szCs w:val="28"/>
+        </w:rPr>
+      </w:pPr>
+      <w:r>
+        <w:rPr>
+          <w:rFonts w:ascii="Abadi" w:hAnsi="Abadi"/>
+          <w:sz w:val="28"/>
+          <w:szCs w:val="28"/>
+        </w:rPr>
+        <w:t>Exception is an event that disrupts normal of program.</w:t>
+      </w:r>
+    </w:p>
+    <w:p>
+      <w:pPr>
+        <w:pStyle w:val="ListParagraph"/>
+        <w:numPr>
+          <w:ilvl w:val="0"/>
+          <w:numId w:val="8"/>
+        </w:numPr>
+        <w:rPr>
+          <w:rFonts w:ascii="Abadi" w:hAnsi="Abadi"/>
+          <w:sz w:val="28"/>
+          <w:szCs w:val="28"/>
+        </w:rPr>
+      </w:pPr>
+      <w:r>
+        <w:rPr>
+          <w:rFonts w:ascii="Abadi" w:hAnsi="Abadi"/>
+          <w:sz w:val="28"/>
+          <w:szCs w:val="28"/>
+        </w:rPr>
+        <w:t xml:space="preserve">Types </w:t>
+      </w:r>
+      <w:r>
+        <w:rPr>
+          <w:rFonts w:ascii="Abadi" w:hAnsi="Abadi"/>
+          <w:sz w:val="28"/>
+          <w:szCs w:val="28"/>
+        </w:rPr>
+        <w:sym w:font="Wingdings" w:char="F0E0"/>
+      </w:r>
+    </w:p>
+    <w:p>
+      <w:pPr>
+        <w:pStyle w:val="ListParagraph"/>
+        <w:numPr>
+          <w:ilvl w:val="1"/>
+          <w:numId w:val="8"/>
+        </w:numPr>
+        <w:rPr>
+          <w:rFonts w:ascii="Abadi" w:hAnsi="Abadi"/>
+          <w:sz w:val="28"/>
+          <w:szCs w:val="28"/>
+        </w:rPr>
+      </w:pPr>
+      <w:r>
+        <w:rPr>
+          <w:rFonts w:ascii="Abadi" w:hAnsi="Abadi"/>
+          <w:sz w:val="28"/>
+          <w:szCs w:val="28"/>
+        </w:rPr>
+        <w:t>Checked Exception</w:t>
+      </w:r>
+      <w:r>
+        <w:rPr>
+          <w:rFonts w:ascii="Abadi" w:hAnsi="Abadi"/>
+          <w:sz w:val="28"/>
+          <w:szCs w:val="28"/>
+        </w:rPr>
+        <w:sym w:font="Wingdings" w:char="F0E0"/>
+      </w:r>
+      <w:r>
+        <w:rPr>
+          <w:rFonts w:ascii="Abadi" w:hAnsi="Abadi"/>
+          <w:sz w:val="28"/>
+          <w:szCs w:val="28"/>
+        </w:rPr>
+        <w:t xml:space="preserve"> These are checked during compile time.</w:t>
+      </w:r>
+    </w:p>
+    <w:p>
+      <w:pPr>
+        <w:pStyle w:val="ListParagraph"/>
+        <w:numPr>
+          <w:ilvl w:val="1"/>
+          <w:numId w:val="8"/>
+        </w:numPr>
+        <w:rPr>
+          <w:rFonts w:ascii="Abadi" w:hAnsi="Abadi"/>
+          <w:sz w:val="28"/>
+          <w:szCs w:val="28"/>
+        </w:rPr>
+      </w:pPr>
+      <w:r>
+        <w:rPr>
+          <w:rFonts w:ascii="Abadi" w:hAnsi="Abadi"/>
+          <w:sz w:val="28"/>
+          <w:szCs w:val="28"/>
+        </w:rPr>
+        <w:t>Unchecked Exception</w:t>
+      </w:r>
+      <w:r>
+        <w:rPr>
+          <w:rFonts w:ascii="Abadi" w:hAnsi="Abadi"/>
+          <w:sz w:val="28"/>
+          <w:szCs w:val="28"/>
+        </w:rPr>
+        <w:sym w:font="Wingdings" w:char="F0E0"/>
+      </w:r>
+      <w:r>
+        <w:rPr>
+          <w:rFonts w:ascii="Abadi" w:hAnsi="Abadi"/>
+          <w:sz w:val="28"/>
+          <w:szCs w:val="28"/>
+        </w:rPr>
+        <w:t xml:space="preserve"> These are not checked during compile time.</w:t>
+      </w:r>
+    </w:p>
+    <w:p>
+      <w:pPr>
+        <w:rPr>
+          <w:rFonts w:ascii="Abadi" w:hAnsi="Abadi"/>
+          <w:sz w:val="28"/>
+          <w:szCs w:val="28"/>
+        </w:rPr>
+      </w:pPr>
+    </w:p>
+    <w:p>
+      <w:pPr>
+        <w:jc w:val="center"/>
+        <w:rPr>
+          <w:rFonts w:ascii="Abadi" w:hAnsi="Abadi"/>
+          <w:sz w:val="44"/>
+          <w:szCs w:val="44"/>
+          <w:u w:val="single"/>
+        </w:rPr>
+      </w:pPr>
+      <w:r>
+        <w:rPr>
+          <w:rFonts w:ascii="Abadi" w:hAnsi="Abadi"/>
+          <w:sz w:val="44"/>
+          <w:szCs w:val="44"/>
+          <w:u w:val="single"/>
+        </w:rPr>
+        <w:t>Exception Handling</w:t>
+      </w:r>
+      <w:r>
+        <w:rPr>
+          <w:rFonts w:ascii="Abadi" w:hAnsi="Abadi"/>
+          <w:sz w:val="44"/>
+          <w:szCs w:val="44"/>
+          <w:u w:val="single"/>
+        </w:rPr>
+        <w:t xml:space="preserve"> Mechanism</w:t>
+      </w:r>
+    </w:p>
+    <w:p>
+      <w:pPr>
+        <w:jc w:val="center"/>
+        <w:rPr>
+          <w:rFonts w:ascii="Abadi" w:hAnsi="Abadi"/>
+          <w:sz w:val="36"/>
+          <w:szCs w:val="36"/>
+          <w:u w:val="single"/>
+        </w:rPr>
+      </w:pPr>
+      <w:r>
+        <w:rPr>
+          <w:rFonts w:ascii="Abadi" w:hAnsi="Abadi"/>
+          <w:sz w:val="36"/>
+          <w:szCs w:val="36"/>
+          <w:highlight w:val="yellow"/>
+          <w:u w:val="single"/>
+        </w:rPr>
+        <w:t>try…catch…finally</w:t>
+      </w:r>
+    </w:p>
+    <w:p>
+      <w:pPr>
+        <w:pStyle w:val="ListParagraph"/>
+        <w:numPr>
+          <w:ilvl w:val="0"/>
+          <w:numId w:val="10"/>
+        </w:numPr>
+        <w:rPr>
+          <w:rFonts w:ascii="Abadi" w:hAnsi="Abadi"/>
+          <w:sz w:val="28"/>
+          <w:szCs w:val="28"/>
+        </w:rPr>
+      </w:pPr>
+      <w:r>
+        <w:rPr>
+          <w:rFonts w:ascii="Abadi" w:hAnsi="Abadi"/>
+          <w:sz w:val="28"/>
+          <w:szCs w:val="28"/>
+        </w:rPr>
+        <w:t>In “</w:t>
+      </w:r>
+      <w:r>
+        <w:rPr>
+          <w:rFonts w:ascii="Abadi" w:hAnsi="Abadi"/>
+          <w:color w:val="FF0000"/>
+          <w:sz w:val="28"/>
+          <w:szCs w:val="28"/>
+        </w:rPr>
+        <w:t>try</w:t>
+      </w:r>
+      <w:r>
+        <w:rPr>
+          <w:rFonts w:ascii="Abadi" w:hAnsi="Abadi"/>
+          <w:sz w:val="28"/>
+          <w:szCs w:val="28"/>
+        </w:rPr>
+        <w:t>” Block exception code is written.</w:t>
+      </w:r>
+    </w:p>
+    <w:p>
+      <w:pPr>
+        <w:pStyle w:val="ListParagraph"/>
+        <w:numPr>
+          <w:ilvl w:val="0"/>
+          <w:numId w:val="10"/>
+        </w:numPr>
+        <w:rPr>
+          <w:rFonts w:ascii="Abadi" w:hAnsi="Abadi"/>
+          <w:sz w:val="28"/>
+          <w:szCs w:val="28"/>
+        </w:rPr>
+      </w:pPr>
+      <w:r>
+        <w:rPr>
+          <w:rFonts w:ascii="Abadi" w:hAnsi="Abadi"/>
+          <w:sz w:val="28"/>
+          <w:szCs w:val="28"/>
+        </w:rPr>
+        <w:t>When exception is raised from try block it is caught in ‘</w:t>
+      </w:r>
+      <w:r>
+        <w:rPr>
+          <w:rFonts w:ascii="Abadi" w:hAnsi="Abadi"/>
+          <w:color w:val="FF0000"/>
+          <w:sz w:val="28"/>
+          <w:szCs w:val="28"/>
+        </w:rPr>
+        <w:t>catch</w:t>
+      </w:r>
+      <w:r>
+        <w:rPr>
+          <w:rFonts w:ascii="Abadi" w:hAnsi="Abadi"/>
+          <w:sz w:val="28"/>
+          <w:szCs w:val="28"/>
+        </w:rPr>
+        <w:t xml:space="preserve">’ block. It means that the catch block is </w:t>
+      </w:r>
+      <w:r>
+        <w:rPr>
+          <w:rFonts w:ascii="Abadi" w:hAnsi="Abadi"/>
+          <w:sz w:val="28"/>
+          <w:szCs w:val="28"/>
+        </w:rPr>
+        <w:t>responsible to handle the exception.</w:t>
+      </w:r>
+    </w:p>
+    <w:p>
+      <w:pPr>
+        <w:pStyle w:val="ListParagraph"/>
+        <w:numPr>
+          <w:ilvl w:val="0"/>
+          <w:numId w:val="10"/>
+        </w:numPr>
+        <w:rPr>
+          <w:rFonts w:ascii="Abadi" w:hAnsi="Abadi"/>
+          <w:sz w:val="28"/>
+          <w:szCs w:val="28"/>
+        </w:rPr>
+      </w:pPr>
+      <w:r>
+        <w:rPr>
+          <w:rFonts w:ascii="Abadi" w:hAnsi="Abadi"/>
+          <w:sz w:val="28"/>
+          <w:szCs w:val="28"/>
+        </w:rPr>
+        <w:t>“</w:t>
+      </w:r>
+      <w:r>
+        <w:rPr>
+          <w:rFonts w:ascii="Abadi" w:hAnsi="Abadi"/>
+          <w:color w:val="FF0000"/>
+          <w:sz w:val="28"/>
+          <w:szCs w:val="28"/>
+        </w:rPr>
+        <w:t>finally</w:t>
+      </w:r>
+      <w:r>
+        <w:rPr>
+          <w:rFonts w:ascii="Abadi" w:hAnsi="Abadi"/>
+          <w:sz w:val="28"/>
+          <w:szCs w:val="28"/>
+        </w:rPr>
+        <w:t>,</w:t>
+      </w:r>
+      <w:r>
+        <w:rPr>
+          <w:rFonts w:ascii="Abadi" w:hAnsi="Abadi"/>
+          <w:sz w:val="28"/>
+          <w:szCs w:val="28"/>
+        </w:rPr>
+        <w:t>” block is used to include the code in every case when the exception handled or not by the catch block</w:t>
+      </w:r>
+    </w:p>
+    <w:p>
+      <w:pPr>
+        <w:rPr>
+          <w:rFonts w:ascii="Abadi" w:hAnsi="Abadi"/>
+          <w:sz w:val="28"/>
+          <w:szCs w:val="28"/>
+        </w:rPr>
+      </w:pPr>
+    </w:p>
+    <w:p>
+      <w:pPr>
+        <w:rPr>
+          <w:rFonts w:ascii="Abadi" w:hAnsi="Abadi"/>
+          <w:sz w:val="28"/>
+          <w:szCs w:val="28"/>
+        </w:rPr>
+      </w:pPr>
+    </w:p>
+    <w:p>
+      <w:pPr>
+        <w:pStyle w:val="ListParagraph"/>
+        <w:numPr>
+          <w:ilvl w:val="0"/>
+          <w:numId w:val="10"/>
+        </w:numPr>
+        <w:rPr>
+          <w:rFonts w:ascii="Abadi" w:hAnsi="Abadi"/>
+          <w:sz w:val="28"/>
+          <w:szCs w:val="28"/>
+        </w:rPr>
+      </w:pPr>
+      <w:r>
+        <w:rPr>
+          <w:rFonts w:ascii="Abadi" w:hAnsi="Abadi"/>
+          <w:sz w:val="28"/>
+          <w:szCs w:val="28"/>
+        </w:rPr>
+        <w:t xml:space="preserve">Any one catch block is executed </w:t>
+      </w:r>
+      <w:r>
+        <w:rPr>
+          <w:rFonts w:ascii="Abadi" w:hAnsi="Abadi"/>
+          <w:sz w:val="28"/>
+          <w:szCs w:val="28"/>
+        </w:rPr>
+        <w:t>or else try nested try catch block</w:t>
+      </w:r>
+    </w:p>
+    <w:p>
+      <w:pPr>
+        <w:rPr>
+          <w:rFonts w:ascii="Abadi" w:hAnsi="Abadi"/>
+          <w:sz w:val="28"/>
+          <w:szCs w:val="28"/>
+        </w:rPr>
+      </w:pPr>
+    </w:p>
+    <w:p>
+      <w:pPr>
+        <w:rPr>
+          <w:rFonts w:ascii="Abadi" w:hAnsi="Abadi"/>
+          <w:sz w:val="28"/>
+          <w:szCs w:val="28"/>
+        </w:rPr>
+      </w:pPr>
+    </w:p>
+    <w:p>
+      <w:pPr>
+        <w:rPr>
+          <w:rFonts w:ascii="Abadi" w:hAnsi="Abadi"/>
+          <w:sz w:val="28"/>
+          <w:szCs w:val="28"/>
+        </w:rPr>
+      </w:pPr>
+    </w:p>
+    <w:p>
+      <w:pPr>
+        <w:jc w:val="center"/>
+        <w:rPr>
+          <w:rFonts w:ascii="Abadi" w:hAnsi="Abadi"/>
+          <w:sz w:val="44"/>
+          <w:szCs w:val="44"/>
+          <w:u w:val="single"/>
+        </w:rPr>
+      </w:pPr>
+      <w:r>
+        <w:rPr>
+          <w:rFonts w:ascii="Abadi" w:hAnsi="Abadi"/>
+          <w:sz w:val="44"/>
+          <w:szCs w:val="44"/>
+          <w:u w:val="single"/>
+        </w:rPr>
+        <w:lastRenderedPageBreak/>
+        <w:t>Throw vs Throws</w:t>
+      </w:r>
+      <w:r>
+        <w:rPr>
+          <w:rFonts w:ascii="Abadi" w:hAnsi="Abadi"/>
+          <w:sz w:val="44"/>
+          <w:szCs w:val="44"/>
+          <w:u w:val="single"/>
+        </w:rPr>
+        <w:t xml:space="preserve"> keywords in java</w:t>
+      </w:r>
+      <w:r>
+        <w:rPr>
+          <w:rFonts w:ascii="Abadi" w:hAnsi="Abadi"/>
+          <w:sz w:val="44"/>
+          <w:szCs w:val="44"/>
+          <w:u w:val="single"/>
+        </w:rPr>
+        <w:t>.</w:t>
+      </w:r>
+    </w:p>
+    <w:p>
+      <w:pPr>
+        <w:rPr>
+          <w:rFonts w:ascii="Abadi" w:hAnsi="Abadi"/>
+          <w:sz w:val="28"/>
+          <w:szCs w:val="28"/>
+          <w:u w:val="single"/>
+        </w:rPr>
+      </w:pPr>
+    </w:p>
+    <w:tbl>
+      <w:tblPr>
+        <w:tblStyle w:val="TableGrid"/>
+        <w:tblW w:w="0" w:type="auto"/>
+        <w:tblLook w:val="04A0" w:firstRow="1" w:lastRow="0" w:firstColumn="1" w:lastColumn="0" w:noHBand="0" w:noVBand="1"/>
+      </w:tblPr>
+      <w:tblGrid>
+        <w:gridCol w:w="4508"/>
+        <w:gridCol w:w="4508"/>
+      </w:tblGrid>
+      <w:tr>
+        <w:trPr>
+          <w:trHeight w:val="489"/>
+        </w:trPr>
+        <w:tc>
+          <w:tcPr>
+            <w:tcW w:w="4508" w:type="dxa"/>
+          </w:tcPr>
+          <w:p>
+            <w:pPr>
+              <w:pStyle w:val="ListParagraph"/>
+              <w:ind w:left="0"/>
+              <w:jc w:val="center"/>
+              <w:rPr>
+                <w:rFonts w:ascii="Abadi" w:hAnsi="Abadi"/>
+                <w:sz w:val="28"/>
+                <w:szCs w:val="28"/>
+              </w:rPr>
+            </w:pPr>
+            <w:r>
+              <w:rPr>
+                <w:rFonts w:ascii="Abadi" w:hAnsi="Abadi"/>
+                <w:sz w:val="36"/>
+                <w:szCs w:val="36"/>
+              </w:rPr>
+              <w:t>throw</w:t>
+            </w:r>
+          </w:p>
+        </w:tc>
+        <w:tc>
+          <w:tcPr>
+            <w:tcW w:w="4508" w:type="dxa"/>
+          </w:tcPr>
+          <w:p>
+            <w:pPr>
+              <w:pStyle w:val="ListParagraph"/>
+              <w:ind w:left="0"/>
+              <w:jc w:val="center"/>
+              <w:rPr>
+                <w:rFonts w:ascii="Abadi" w:hAnsi="Abadi"/>
+                <w:sz w:val="28"/>
+                <w:szCs w:val="28"/>
+              </w:rPr>
+            </w:pPr>
+            <w:r>
+              <w:rPr>
+                <w:rFonts w:ascii="Abadi" w:hAnsi="Abadi"/>
+                <w:sz w:val="36"/>
+                <w:szCs w:val="36"/>
+              </w:rPr>
+              <w:t>throws</w:t>
+            </w:r>
+          </w:p>
+        </w:tc>
+      </w:tr>
+      <w:tr>
+        <w:trPr>
+          <w:trHeight w:val="1057"/>
+        </w:trPr>
+        <w:tc>
+          <w:tcPr>
+            <w:tcW w:w="4508" w:type="dxa"/>
+          </w:tcPr>
+          <w:p>
+            <w:pPr>
+              <w:pStyle w:val="ListParagraph"/>
+              <w:numPr>
+                <w:ilvl w:val="0"/>
+                <w:numId w:val="11"/>
+              </w:numPr>
+              <w:rPr>
+                <w:rFonts w:ascii="Abadi" w:hAnsi="Abadi"/>
+                <w:sz w:val="28"/>
+                <w:szCs w:val="28"/>
+              </w:rPr>
+            </w:pPr>
+            <w:r>
+              <w:rPr>
+                <w:rFonts w:ascii="Abadi" w:hAnsi="Abadi"/>
+                <w:sz w:val="28"/>
+                <w:szCs w:val="28"/>
+              </w:rPr>
+              <w:t>It is used to throw an exception explicitly</w:t>
+            </w:r>
+            <w:r>
+              <w:rPr>
+                <w:rFonts w:ascii="Abadi" w:hAnsi="Abadi"/>
+                <w:sz w:val="28"/>
+                <w:szCs w:val="28"/>
+              </w:rPr>
+              <w:t>.</w:t>
+            </w:r>
+          </w:p>
+          <w:p>
+            <w:pPr>
+              <w:pStyle w:val="ListParagraph"/>
+              <w:numPr>
+                <w:ilvl w:val="0"/>
+                <w:numId w:val="11"/>
+              </w:numPr>
+              <w:rPr>
+                <w:rFonts w:ascii="Abadi" w:hAnsi="Abadi"/>
+                <w:sz w:val="28"/>
+                <w:szCs w:val="28"/>
+              </w:rPr>
+            </w:pPr>
+            <w:r>
+              <w:rPr>
+                <w:rFonts w:ascii="Abadi" w:hAnsi="Abadi"/>
+                <w:sz w:val="28"/>
+                <w:szCs w:val="28"/>
+              </w:rPr>
+              <w:t>It is followed by object of a class</w:t>
+            </w:r>
+            <w:r>
+              <w:rPr>
+                <w:rFonts w:ascii="Abadi" w:hAnsi="Abadi"/>
+                <w:sz w:val="28"/>
+                <w:szCs w:val="28"/>
+              </w:rPr>
+              <w:t>.</w:t>
+            </w:r>
+          </w:p>
+          <w:p>
+            <w:pPr>
+              <w:pStyle w:val="ListParagraph"/>
+              <w:numPr>
+                <w:ilvl w:val="0"/>
+                <w:numId w:val="11"/>
+              </w:numPr>
+              <w:rPr>
+                <w:rFonts w:ascii="Abadi" w:hAnsi="Abadi"/>
+                <w:sz w:val="28"/>
+                <w:szCs w:val="28"/>
+              </w:rPr>
+            </w:pPr>
+            <w:r>
+              <w:rPr>
+                <w:rFonts w:ascii="Abadi" w:hAnsi="Abadi"/>
+                <w:sz w:val="28"/>
+                <w:szCs w:val="28"/>
+              </w:rPr>
+              <w:t>It is used inside the method</w:t>
+            </w:r>
+            <w:r>
+              <w:rPr>
+                <w:rFonts w:ascii="Abadi" w:hAnsi="Abadi"/>
+                <w:sz w:val="28"/>
+                <w:szCs w:val="28"/>
+              </w:rPr>
+              <w:t>.</w:t>
+            </w:r>
+          </w:p>
+          <w:p>
+            <w:pPr>
+              <w:pStyle w:val="ListParagraph"/>
+              <w:numPr>
+                <w:ilvl w:val="0"/>
+                <w:numId w:val="11"/>
+              </w:numPr>
+              <w:rPr>
+                <w:rFonts w:ascii="Abadi" w:hAnsi="Abadi"/>
+                <w:sz w:val="28"/>
+                <w:szCs w:val="28"/>
+              </w:rPr>
+            </w:pPr>
+            <w:r>
+              <w:rPr>
+                <w:rFonts w:ascii="Abadi" w:hAnsi="Abadi"/>
+                <w:sz w:val="28"/>
+                <w:szCs w:val="28"/>
+              </w:rPr>
+              <w:t>Throw the exception object</w:t>
+            </w:r>
+            <w:r>
+              <w:rPr>
+                <w:rFonts w:ascii="Abadi" w:hAnsi="Abadi"/>
+                <w:sz w:val="28"/>
+                <w:szCs w:val="28"/>
+              </w:rPr>
+              <w:t>.</w:t>
+            </w:r>
+          </w:p>
+          <w:p>
+            <w:pPr>
+              <w:rPr>
+                <w:rFonts w:ascii="Abadi" w:hAnsi="Abadi"/>
+                <w:sz w:val="28"/>
+                <w:szCs w:val="28"/>
+              </w:rPr>
+            </w:pPr>
+          </w:p>
+          <w:p>
+            <w:pPr>
+              <w:rPr>
+                <w:rFonts w:ascii="Abadi" w:hAnsi="Abadi"/>
+                <w:sz w:val="28"/>
+                <w:szCs w:val="28"/>
+              </w:rPr>
+            </w:pPr>
+          </w:p>
+        </w:tc>
+        <w:tc>
+          <w:tcPr>
+            <w:tcW w:w="4508" w:type="dxa"/>
+          </w:tcPr>
+          <w:p>
+            <w:pPr>
+              <w:pStyle w:val="ListParagraph"/>
+              <w:numPr>
+                <w:ilvl w:val="1"/>
+                <w:numId w:val="4"/>
+              </w:numPr>
+              <w:rPr>
+                <w:rFonts w:ascii="Abadi" w:hAnsi="Abadi"/>
+                <w:sz w:val="28"/>
+                <w:szCs w:val="28"/>
+              </w:rPr>
+            </w:pPr>
+            <w:r>
+              <w:rPr>
+                <w:rFonts w:ascii="Abadi" w:hAnsi="Abadi"/>
+                <w:sz w:val="28"/>
+                <w:szCs w:val="28"/>
+              </w:rPr>
+              <w:t>It is used with method signature</w:t>
+            </w:r>
+            <w:r>
+              <w:rPr>
+                <w:rFonts w:ascii="Abadi" w:hAnsi="Abadi"/>
+                <w:sz w:val="28"/>
+                <w:szCs w:val="28"/>
+              </w:rPr>
+              <w:t xml:space="preserve">. </w:t>
+            </w:r>
+          </w:p>
+          <w:p>
+            <w:pPr>
+              <w:pStyle w:val="ListParagraph"/>
+              <w:numPr>
+                <w:ilvl w:val="1"/>
+                <w:numId w:val="4"/>
+              </w:numPr>
+              <w:rPr>
+                <w:rFonts w:ascii="Abadi" w:hAnsi="Abadi"/>
+                <w:sz w:val="28"/>
+                <w:szCs w:val="28"/>
+              </w:rPr>
+            </w:pPr>
+            <w:r>
+              <w:rPr>
+                <w:rFonts w:ascii="Abadi" w:hAnsi="Abadi"/>
+                <w:sz w:val="28"/>
+                <w:szCs w:val="28"/>
+              </w:rPr>
+              <w:t>Multiple Exception can be thrown in method signature by throws keyword</w:t>
+            </w:r>
+            <w:r>
+              <w:rPr>
+                <w:rFonts w:ascii="Abadi" w:hAnsi="Abadi"/>
+                <w:sz w:val="28"/>
+                <w:szCs w:val="28"/>
+              </w:rPr>
+              <w:t>.</w:t>
+            </w:r>
+          </w:p>
+          <w:p>
+            <w:pPr>
+              <w:pStyle w:val="ListParagraph"/>
+              <w:numPr>
+                <w:ilvl w:val="1"/>
+                <w:numId w:val="4"/>
+              </w:numPr>
+              <w:rPr>
+                <w:rFonts w:ascii="Abadi" w:hAnsi="Abadi"/>
+                <w:sz w:val="28"/>
+                <w:szCs w:val="28"/>
+              </w:rPr>
+            </w:pPr>
+            <w:r>
+              <w:rPr>
+                <w:rFonts w:ascii="Abadi" w:hAnsi="Abadi"/>
+                <w:sz w:val="28"/>
+                <w:szCs w:val="28"/>
+              </w:rPr>
+              <w:t>Used for throwing multiple exception after the name of the method</w:t>
+            </w:r>
+          </w:p>
+        </w:tc>
+      </w:tr>
+      <w:tr>
+        <w:tc>
+          <w:tcPr>
+            <w:tcW w:w="4508" w:type="dxa"/>
+          </w:tcPr>
+          <w:p>
+            <w:pPr>
+              <w:rPr>
+                <w:rFonts w:ascii="Abadi" w:hAnsi="Abadi"/>
+                <w:sz w:val="28"/>
+                <w:szCs w:val="28"/>
+              </w:rPr>
+            </w:pPr>
+          </w:p>
+        </w:tc>
+        <w:tc>
+          <w:tcPr>
+            <w:tcW w:w="4508" w:type="dxa"/>
+          </w:tcPr>
+          <w:p>
+            <w:pPr>
+              <w:rPr>
+                <w:rFonts w:ascii="Abadi" w:hAnsi="Abadi"/>
+                <w:sz w:val="28"/>
+                <w:szCs w:val="28"/>
+              </w:rPr>
+            </w:pPr>
+          </w:p>
+        </w:tc>
+      </w:tr>
+    </w:tbl>
+    <w:p>
+      <w:pPr>
+        <w:rPr>
+          <w:rFonts w:ascii="Abadi" w:hAnsi="Abadi"/>
+          <w:sz w:val="28"/>
+          <w:szCs w:val="28"/>
+        </w:rPr>
+      </w:pPr>
+    </w:p>
+    <w:p>
+      <w:pPr>
+        <w:rPr>
+          <w:rFonts w:ascii="Abadi" w:hAnsi="Abadi"/>
+          <w:sz w:val="28"/>
+          <w:szCs w:val="28"/>
+        </w:rPr>
+      </w:pPr>
+      <w:r>
+        <w:rPr>
+          <w:rFonts w:ascii="Abadi" w:hAnsi="Abadi"/>
+          <w:sz w:val="28"/>
+          <w:szCs w:val="28"/>
+        </w:rPr>
+        <w:t>If whole method throws exception , the it should be handled at the point from where it is called i.e. here from main method and it must be handled using try..catch.</w:t>
+      </w:r>
     </w:p>
     <w:p>
       <w:pPr>
@@ -4136,17 +4986,17 @@
   <w:abstractNum w:abstractNumId="0" w15:restartNumberingAfterBreak="0">
     <w:nsid w:val="0BE45B13"/>
     <w:multiLevelType w:val="hybridMultilevel"/>
-    <w:tmpl w:val="C6F68074"/>
-    <w:lvl w:ilvl="0" w:tplc="FFFFFFFF">
-      <w:start w:val="1"/>
-      <w:numFmt w:val="bullet"/>
-      <w:lvlText w:val=""/>
+    <w:tmpl w:val="4EF227DC"/>
+    <w:lvl w:ilvl="0" w:tplc="4009000F">
+      <w:start w:val="1"/>
+      <w:numFmt w:val="decimal"/>
+      <w:lvlText w:val="%1."/>
       <w:lvlJc w:val="left"/>
       <w:pPr>
         <w:ind w:left="360" w:hanging="360"/>
       </w:pPr>
       <w:rPr>
-        <w:rFonts w:ascii="Symbol" w:hAnsi="Symbol" w:hint="default"/>
+        <w:rFonts w:hint="default"/>
       </w:rPr>
     </w:lvl>
     <w:lvl w:ilvl="1" w:tplc="FFFFFFFF">
@@ -4155,7 +5005,7 @@
       <w:lvlText w:val="%2."/>
       <w:lvlJc w:val="left"/>
       <w:pPr>
-        <w:ind w:left="1080" w:hanging="360"/>
+        <w:ind w:left="644" w:hanging="360"/>
       </w:pPr>
     </w:lvl>
     <w:lvl w:ilvl="2" w:tplc="FFFFFFFF">
@@ -4244,6 +5094,205 @@
     </w:lvl>
   </w:abstractNum>
   <w:abstractNum w:abstractNumId="1" w15:restartNumberingAfterBreak="0">
+    <w:nsid w:val="0F7A6A75"/>
+    <w:multiLevelType w:val="hybridMultilevel"/>
+    <w:tmpl w:val="C2DADFB8"/>
+    <w:lvl w:ilvl="0" w:tplc="40090001">
+      <w:start w:val="1"/>
+      <w:numFmt w:val="bullet"/>
+      <w:lvlText w:val=""/>
+      <w:lvlJc w:val="left"/>
+      <w:pPr>
+        <w:ind w:left="360" w:hanging="360"/>
+      </w:pPr>
+      <w:rPr>
+        <w:rFonts w:ascii="Symbol" w:hAnsi="Symbol" w:hint="default"/>
+      </w:rPr>
+    </w:lvl>
+    <w:lvl w:ilvl="1" w:tplc="40090003">
+      <w:start w:val="1"/>
+      <w:numFmt w:val="bullet"/>
+      <w:lvlText w:val="o"/>
+      <w:lvlJc w:val="left"/>
+      <w:pPr>
+        <w:ind w:left="1080" w:hanging="360"/>
+      </w:pPr>
+      <w:rPr>
+        <w:rFonts w:ascii="Courier New" w:hAnsi="Courier New" w:cs="Courier New" w:hint="default"/>
+      </w:rPr>
+    </w:lvl>
+    <w:lvl w:ilvl="2" w:tplc="40090005" w:tentative="1">
+      <w:start w:val="1"/>
+      <w:numFmt w:val="bullet"/>
+      <w:lvlText w:val=""/>
+      <w:lvlJc w:val="left"/>
+      <w:pPr>
+        <w:ind w:left="1800" w:hanging="360"/>
+      </w:pPr>
+      <w:rPr>
+        <w:rFonts w:ascii="Wingdings" w:hAnsi="Wingdings" w:hint="default"/>
+      </w:rPr>
+    </w:lvl>
+    <w:lvl w:ilvl="3" w:tplc="40090001" w:tentative="1">
+      <w:start w:val="1"/>
+      <w:numFmt w:val="bullet"/>
+      <w:lvlText w:val=""/>
+      <w:lvlJc w:val="left"/>
+      <w:pPr>
+        <w:ind w:left="2520" w:hanging="360"/>
+      </w:pPr>
+      <w:rPr>
+        <w:rFonts w:ascii="Symbol" w:hAnsi="Symbol" w:hint="default"/>
+      </w:rPr>
+    </w:lvl>
+    <w:lvl w:ilvl="4" w:tplc="40090003" w:tentative="1">
+      <w:start w:val="1"/>
+      <w:numFmt w:val="bullet"/>
+      <w:lvlText w:val="o"/>
+      <w:lvlJc w:val="left"/>
+      <w:pPr>
+        <w:ind w:left="3240" w:hanging="360"/>
+      </w:pPr>
+      <w:rPr>
+        <w:rFonts w:ascii="Courier New" w:hAnsi="Courier New" w:cs="Courier New" w:hint="default"/>
+      </w:rPr>
+    </w:lvl>
+    <w:lvl w:ilvl="5" w:tplc="40090005" w:tentative="1">
+      <w:start w:val="1"/>
+      <w:numFmt w:val="bullet"/>
+      <w:lvlText w:val=""/>
+      <w:lvlJc w:val="left"/>
+      <w:pPr>
+        <w:ind w:left="3960" w:hanging="360"/>
+      </w:pPr>
+      <w:rPr>
+        <w:rFonts w:ascii="Wingdings" w:hAnsi="Wingdings" w:hint="default"/>
+      </w:rPr>
+    </w:lvl>
+    <w:lvl w:ilvl="6" w:tplc="40090001" w:tentative="1">
+      <w:start w:val="1"/>
+      <w:numFmt w:val="bullet"/>
+      <w:lvlText w:val=""/>
+      <w:lvlJc w:val="left"/>
+      <w:pPr>
+        <w:ind w:left="4680" w:hanging="360"/>
+      </w:pPr>
+      <w:rPr>
+        <w:rFonts w:ascii="Symbol" w:hAnsi="Symbol" w:hint="default"/>
+      </w:rPr>
+    </w:lvl>
+    <w:lvl w:ilvl="7" w:tplc="40090003" w:tentative="1">
+      <w:start w:val="1"/>
+      <w:numFmt w:val="bullet"/>
+      <w:lvlText w:val="o"/>
+      <w:lvlJc w:val="left"/>
+      <w:pPr>
+        <w:ind w:left="5400" w:hanging="360"/>
+      </w:pPr>
+      <w:rPr>
+        <w:rFonts w:ascii="Courier New" w:hAnsi="Courier New" w:cs="Courier New" w:hint="default"/>
+      </w:rPr>
+    </w:lvl>
+    <w:lvl w:ilvl="8" w:tplc="40090005" w:tentative="1">
+      <w:start w:val="1"/>
+      <w:numFmt w:val="bullet"/>
+      <w:lvlText w:val=""/>
+      <w:lvlJc w:val="left"/>
+      <w:pPr>
+        <w:ind w:left="6120" w:hanging="360"/>
+      </w:pPr>
+      <w:rPr>
+        <w:rFonts w:ascii="Wingdings" w:hAnsi="Wingdings" w:hint="default"/>
+      </w:rPr>
+    </w:lvl>
+  </w:abstractNum>
+  <w:abstractNum w:abstractNumId="2" w15:restartNumberingAfterBreak="0">
+    <w:nsid w:val="116C1CC2"/>
+    <w:multiLevelType w:val="hybridMultilevel"/>
+    <w:tmpl w:val="277C277E"/>
+    <w:lvl w:ilvl="0" w:tplc="4009000F">
+      <w:start w:val="1"/>
+      <w:numFmt w:val="decimal"/>
+      <w:lvlText w:val="%1."/>
+      <w:lvlJc w:val="left"/>
+      <w:pPr>
+        <w:ind w:left="360" w:hanging="360"/>
+      </w:pPr>
+    </w:lvl>
+    <w:lvl w:ilvl="1" w:tplc="40090019" w:tentative="1">
+      <w:start w:val="1"/>
+      <w:numFmt w:val="lowerLetter"/>
+      <w:lvlText w:val="%2."/>
+      <w:lvlJc w:val="left"/>
+      <w:pPr>
+        <w:ind w:left="1080" w:hanging="360"/>
+      </w:pPr>
+    </w:lvl>
+    <w:lvl w:ilvl="2" w:tplc="4009001B" w:tentative="1">
+      <w:start w:val="1"/>
+      <w:numFmt w:val="lowerRoman"/>
+      <w:lvlText w:val="%3."/>
+      <w:lvlJc w:val="right"/>
+      <w:pPr>
+        <w:ind w:left="1800" w:hanging="180"/>
+      </w:pPr>
+    </w:lvl>
+    <w:lvl w:ilvl="3" w:tplc="4009000F" w:tentative="1">
+      <w:start w:val="1"/>
+      <w:numFmt w:val="decimal"/>
+      <w:lvlText w:val="%4."/>
+      <w:lvlJc w:val="left"/>
+      <w:pPr>
+        <w:ind w:left="2520" w:hanging="360"/>
+      </w:pPr>
+    </w:lvl>
+    <w:lvl w:ilvl="4" w:tplc="40090019" w:tentative="1">
+      <w:start w:val="1"/>
+      <w:numFmt w:val="lowerLetter"/>
+      <w:lvlText w:val="%5."/>
+      <w:lvlJc w:val="left"/>
+      <w:pPr>
+        <w:ind w:left="3240" w:hanging="360"/>
+      </w:pPr>
+    </w:lvl>
+    <w:lvl w:ilvl="5" w:tplc="4009001B" w:tentative="1">
+      <w:start w:val="1"/>
+      <w:numFmt w:val="lowerRoman"/>
+      <w:lvlText w:val="%6."/>
+      <w:lvlJc w:val="right"/>
+      <w:pPr>
+        <w:ind w:left="3960" w:hanging="180"/>
+      </w:pPr>
+    </w:lvl>
+    <w:lvl w:ilvl="6" w:tplc="4009000F" w:tentative="1">
+      <w:start w:val="1"/>
+      <w:numFmt w:val="decimal"/>
+      <w:lvlText w:val="%7."/>
+      <w:lvlJc w:val="left"/>
+      <w:pPr>
+        <w:ind w:left="4680" w:hanging="360"/>
+      </w:pPr>
+    </w:lvl>
+    <w:lvl w:ilvl="7" w:tplc="40090019" w:tentative="1">
+      <w:start w:val="1"/>
+      <w:numFmt w:val="lowerLetter"/>
+      <w:lvlText w:val="%8."/>
+      <w:lvlJc w:val="left"/>
+      <w:pPr>
+        <w:ind w:left="5400" w:hanging="360"/>
+      </w:pPr>
+    </w:lvl>
+    <w:lvl w:ilvl="8" w:tplc="4009001B" w:tentative="1">
+      <w:start w:val="1"/>
+      <w:numFmt w:val="lowerRoman"/>
+      <w:lvlText w:val="%9."/>
+      <w:lvlJc w:val="right"/>
+      <w:pPr>
+        <w:ind w:left="6120" w:hanging="180"/>
+      </w:pPr>
+    </w:lvl>
+  </w:abstractNum>
+  <w:abstractNum w:abstractNumId="3" w15:restartNumberingAfterBreak="0">
     <w:nsid w:val="2BEB227B"/>
     <w:multiLevelType w:val="hybridMultilevel"/>
     <w:tmpl w:val="F60E1020"/>
@@ -4356,7 +5405,7 @@
       </w:rPr>
     </w:lvl>
   </w:abstractNum>
-  <w:abstractNum w:abstractNumId="2" w15:restartNumberingAfterBreak="0">
+  <w:abstractNum w:abstractNumId="4" w15:restartNumberingAfterBreak="0">
     <w:nsid w:val="2D123D8C"/>
     <w:multiLevelType w:val="hybridMultilevel"/>
     <w:tmpl w:val="C05C2484"/>
@@ -4469,7 +5518,120 @@
       </w:rPr>
     </w:lvl>
   </w:abstractNum>
-  <w:abstractNum w:abstractNumId="3" w15:restartNumberingAfterBreak="0">
+  <w:abstractNum w:abstractNumId="5" w15:restartNumberingAfterBreak="0">
+    <w:nsid w:val="38402F36"/>
+    <w:multiLevelType w:val="hybridMultilevel"/>
+    <w:tmpl w:val="208CDF26"/>
+    <w:lvl w:ilvl="0" w:tplc="40090001">
+      <w:start w:val="1"/>
+      <w:numFmt w:val="bullet"/>
+      <w:lvlText w:val=""/>
+      <w:lvlJc w:val="left"/>
+      <w:pPr>
+        <w:ind w:left="360" w:hanging="360"/>
+      </w:pPr>
+      <w:rPr>
+        <w:rFonts w:ascii="Symbol" w:hAnsi="Symbol" w:hint="default"/>
+      </w:rPr>
+    </w:lvl>
+    <w:lvl w:ilvl="1" w:tplc="40090003" w:tentative="1">
+      <w:start w:val="1"/>
+      <w:numFmt w:val="bullet"/>
+      <w:lvlText w:val="o"/>
+      <w:lvlJc w:val="left"/>
+      <w:pPr>
+        <w:ind w:left="1080" w:hanging="360"/>
+      </w:pPr>
+      <w:rPr>
+        <w:rFonts w:ascii="Courier New" w:hAnsi="Courier New" w:cs="Courier New" w:hint="default"/>
+      </w:rPr>
+    </w:lvl>
+    <w:lvl w:ilvl="2" w:tplc="40090005" w:tentative="1">
+      <w:start w:val="1"/>
+      <w:numFmt w:val="bullet"/>
+      <w:lvlText w:val=""/>
+      <w:lvlJc w:val="left"/>
+      <w:pPr>
+        <w:ind w:left="1800" w:hanging="360"/>
+      </w:pPr>
+      <w:rPr>
+        <w:rFonts w:ascii="Wingdings" w:hAnsi="Wingdings" w:hint="default"/>
+      </w:rPr>
+    </w:lvl>
+    <w:lvl w:ilvl="3" w:tplc="40090001" w:tentative="1">
+      <w:start w:val="1"/>
+      <w:numFmt w:val="bullet"/>
+      <w:lvlText w:val=""/>
+      <w:lvlJc w:val="left"/>
+      <w:pPr>
+        <w:ind w:left="2520" w:hanging="360"/>
+      </w:pPr>
+      <w:rPr>
+        <w:rFonts w:ascii="Symbol" w:hAnsi="Symbol" w:hint="default"/>
+      </w:rPr>
+    </w:lvl>
+    <w:lvl w:ilvl="4" w:tplc="40090003" w:tentative="1">
+      <w:start w:val="1"/>
+      <w:numFmt w:val="bullet"/>
+      <w:lvlText w:val="o"/>
+      <w:lvlJc w:val="left"/>
+      <w:pPr>
+        <w:ind w:left="3240" w:hanging="360"/>
+      </w:pPr>
+      <w:rPr>
+        <w:rFonts w:ascii="Courier New" w:hAnsi="Courier New" w:cs="Courier New" w:hint="default"/>
+      </w:rPr>
+    </w:lvl>
+    <w:lvl w:ilvl="5" w:tplc="40090005" w:tentative="1">
+      <w:start w:val="1"/>
+      <w:numFmt w:val="bullet"/>
+      <w:lvlText w:val=""/>
+      <w:lvlJc w:val="left"/>
+      <w:pPr>
+        <w:ind w:left="3960" w:hanging="360"/>
+      </w:pPr>
+      <w:rPr>
+        <w:rFonts w:ascii="Wingdings" w:hAnsi="Wingdings" w:hint="default"/>
+      </w:rPr>
+    </w:lvl>
+    <w:lvl w:ilvl="6" w:tplc="40090001" w:tentative="1">
+      <w:start w:val="1"/>
+      <w:numFmt w:val="bullet"/>
+      <w:lvlText w:val=""/>
+      <w:lvlJc w:val="left"/>
+      <w:pPr>
+        <w:ind w:left="4680" w:hanging="360"/>
+      </w:pPr>
+      <w:rPr>
+        <w:rFonts w:ascii="Symbol" w:hAnsi="Symbol" w:hint="default"/>
+      </w:rPr>
+    </w:lvl>
+    <w:lvl w:ilvl="7" w:tplc="40090003" w:tentative="1">
+      <w:start w:val="1"/>
+      <w:numFmt w:val="bullet"/>
+      <w:lvlText w:val="o"/>
+      <w:lvlJc w:val="left"/>
+      <w:pPr>
+        <w:ind w:left="5400" w:hanging="360"/>
+      </w:pPr>
+      <w:rPr>
+        <w:rFonts w:ascii="Courier New" w:hAnsi="Courier New" w:cs="Courier New" w:hint="default"/>
+      </w:rPr>
+    </w:lvl>
+    <w:lvl w:ilvl="8" w:tplc="40090005" w:tentative="1">
+      <w:start w:val="1"/>
+      <w:numFmt w:val="bullet"/>
+      <w:lvlText w:val=""/>
+      <w:lvlJc w:val="left"/>
+      <w:pPr>
+        <w:ind w:left="6120" w:hanging="360"/>
+      </w:pPr>
+      <w:rPr>
+        <w:rFonts w:ascii="Wingdings" w:hAnsi="Wingdings" w:hint="default"/>
+      </w:rPr>
+    </w:lvl>
+  </w:abstractNum>
+  <w:abstractNum w:abstractNumId="6" w15:restartNumberingAfterBreak="0">
     <w:nsid w:val="40372F97"/>
     <w:multiLevelType w:val="hybridMultilevel"/>
     <w:tmpl w:val="0BCAB640"/>
@@ -4582,7 +5744,7 @@
       </w:rPr>
     </w:lvl>
   </w:abstractNum>
-  <w:abstractNum w:abstractNumId="4" w15:restartNumberingAfterBreak="0">
+  <w:abstractNum w:abstractNumId="7" w15:restartNumberingAfterBreak="0">
     <w:nsid w:val="44C74FF2"/>
     <w:multiLevelType w:val="hybridMultilevel"/>
     <w:tmpl w:val="91D08686"/>
@@ -4692,7 +5854,7 @@
       </w:rPr>
     </w:lvl>
   </w:abstractNum>
-  <w:abstractNum w:abstractNumId="5" w15:restartNumberingAfterBreak="0">
+  <w:abstractNum w:abstractNumId="8" w15:restartNumberingAfterBreak="0">
     <w:nsid w:val="4F146686"/>
     <w:multiLevelType w:val="hybridMultilevel"/>
     <w:tmpl w:val="E4A4224A"/>
@@ -4805,7 +5967,7 @@
       </w:rPr>
     </w:lvl>
   </w:abstractNum>
-  <w:abstractNum w:abstractNumId="6" w15:restartNumberingAfterBreak="0">
+  <w:abstractNum w:abstractNumId="9" w15:restartNumberingAfterBreak="0">
     <w:nsid w:val="5B52290F"/>
     <w:multiLevelType w:val="hybridMultilevel"/>
     <w:tmpl w:val="DB1EC6D2"/>
@@ -4918,25 +6080,150 @@
       </w:rPr>
     </w:lvl>
   </w:abstractNum>
+  <w:abstractNum w:abstractNumId="10" w15:restartNumberingAfterBreak="0">
+    <w:nsid w:val="6E405455"/>
+    <w:multiLevelType w:val="hybridMultilevel"/>
+    <w:tmpl w:val="076AA5E0"/>
+    <w:lvl w:ilvl="0" w:tplc="40090001">
+      <w:start w:val="1"/>
+      <w:numFmt w:val="bullet"/>
+      <w:lvlText w:val=""/>
+      <w:lvlJc w:val="left"/>
+      <w:pPr>
+        <w:ind w:left="720" w:hanging="360"/>
+      </w:pPr>
+      <w:rPr>
+        <w:rFonts w:ascii="Symbol" w:hAnsi="Symbol" w:hint="default"/>
+      </w:rPr>
+    </w:lvl>
+    <w:lvl w:ilvl="1" w:tplc="40090003" w:tentative="1">
+      <w:start w:val="1"/>
+      <w:numFmt w:val="bullet"/>
+      <w:lvlText w:val="o"/>
+      <w:lvlJc w:val="left"/>
+      <w:pPr>
+        <w:ind w:left="1440" w:hanging="360"/>
+      </w:pPr>
+      <w:rPr>
+        <w:rFonts w:ascii="Courier New" w:hAnsi="Courier New" w:cs="Courier New" w:hint="default"/>
+      </w:rPr>
+    </w:lvl>
+    <w:lvl w:ilvl="2" w:tplc="40090005" w:tentative="1">
+      <w:start w:val="1"/>
+      <w:numFmt w:val="bullet"/>
+      <w:lvlText w:val=""/>
+      <w:lvlJc w:val="left"/>
+      <w:pPr>
+        <w:ind w:left="2160" w:hanging="360"/>
+      </w:pPr>
+      <w:rPr>
+        <w:rFonts w:ascii="Wingdings" w:hAnsi="Wingdings" w:hint="default"/>
+      </w:rPr>
+    </w:lvl>
+    <w:lvl w:ilvl="3" w:tplc="40090001" w:tentative="1">
+      <w:start w:val="1"/>
+      <w:numFmt w:val="bullet"/>
+      <w:lvlText w:val=""/>
+      <w:lvlJc w:val="left"/>
+      <w:pPr>
+        <w:ind w:left="2880" w:hanging="360"/>
+      </w:pPr>
+      <w:rPr>
+        <w:rFonts w:ascii="Symbol" w:hAnsi="Symbol" w:hint="default"/>
+      </w:rPr>
+    </w:lvl>
+    <w:lvl w:ilvl="4" w:tplc="40090003" w:tentative="1">
+      <w:start w:val="1"/>
+      <w:numFmt w:val="bullet"/>
+      <w:lvlText w:val="o"/>
+      <w:lvlJc w:val="left"/>
+      <w:pPr>
+        <w:ind w:left="3600" w:hanging="360"/>
+      </w:pPr>
+      <w:rPr>
+        <w:rFonts w:ascii="Courier New" w:hAnsi="Courier New" w:cs="Courier New" w:hint="default"/>
+      </w:rPr>
+    </w:lvl>
+    <w:lvl w:ilvl="5" w:tplc="40090005" w:tentative="1">
+      <w:start w:val="1"/>
+      <w:numFmt w:val="bullet"/>
+      <w:lvlText w:val=""/>
+      <w:lvlJc w:val="left"/>
+      <w:pPr>
+        <w:ind w:left="4320" w:hanging="360"/>
+      </w:pPr>
+      <w:rPr>
+        <w:rFonts w:ascii="Wingdings" w:hAnsi="Wingdings" w:hint="default"/>
+      </w:rPr>
+    </w:lvl>
+    <w:lvl w:ilvl="6" w:tplc="40090001" w:tentative="1">
+      <w:start w:val="1"/>
+      <w:numFmt w:val="bullet"/>
+      <w:lvlText w:val=""/>
+      <w:lvlJc w:val="left"/>
+      <w:pPr>
+        <w:ind w:left="5040" w:hanging="360"/>
+      </w:pPr>
+      <w:rPr>
+        <w:rFonts w:ascii="Symbol" w:hAnsi="Symbol" w:hint="default"/>
+      </w:rPr>
+    </w:lvl>
+    <w:lvl w:ilvl="7" w:tplc="40090003" w:tentative="1">
+      <w:start w:val="1"/>
+      <w:numFmt w:val="bullet"/>
+      <w:lvlText w:val="o"/>
+      <w:lvlJc w:val="left"/>
+      <w:pPr>
+        <w:ind w:left="5760" w:hanging="360"/>
+      </w:pPr>
+      <w:rPr>
+        <w:rFonts w:ascii="Courier New" w:hAnsi="Courier New" w:cs="Courier New" w:hint="default"/>
+      </w:rPr>
+    </w:lvl>
+    <w:lvl w:ilvl="8" w:tplc="40090005" w:tentative="1">
+      <w:start w:val="1"/>
+      <w:numFmt w:val="bullet"/>
+      <w:lvlText w:val=""/>
+      <w:lvlJc w:val="left"/>
+      <w:pPr>
+        <w:ind w:left="6480" w:hanging="360"/>
+      </w:pPr>
+      <w:rPr>
+        <w:rFonts w:ascii="Wingdings" w:hAnsi="Wingdings" w:hint="default"/>
+      </w:rPr>
+    </w:lvl>
+  </w:abstractNum>
   <w:num w:numId="1" w16cid:durableId="1302807881">
-    <w:abstractNumId w:val="3"/>
+    <w:abstractNumId w:val="6"/>
   </w:num>
   <w:num w:numId="2" w16cid:durableId="1289972277">
-    <w:abstractNumId w:val="4"/>
+    <w:abstractNumId w:val="7"/>
   </w:num>
   <w:num w:numId="3" w16cid:durableId="1860580303">
-    <w:abstractNumId w:val="6"/>
+    <w:abstractNumId w:val="9"/>
   </w:num>
   <w:num w:numId="4" w16cid:durableId="586691813">
     <w:abstractNumId w:val="0"/>
   </w:num>
   <w:num w:numId="5" w16cid:durableId="1969973223">
+    <w:abstractNumId w:val="8"/>
+  </w:num>
+  <w:num w:numId="6" w16cid:durableId="625545147">
+    <w:abstractNumId w:val="3"/>
+  </w:num>
+  <w:num w:numId="7" w16cid:durableId="760103060">
+    <w:abstractNumId w:val="4"/>
+  </w:num>
+  <w:num w:numId="8" w16cid:durableId="78528929">
+    <w:abstractNumId w:val="1"/>
+  </w:num>
+  <w:num w:numId="9" w16cid:durableId="2025593496">
+    <w:abstractNumId w:val="10"/>
+  </w:num>
+  <w:num w:numId="10" w16cid:durableId="882592066">
     <w:abstractNumId w:val="5"/>
   </w:num>
-  <w:num w:numId="6" w16cid:durableId="625545147">
-    <w:abstractNumId w:val="1"/>
-  </w:num>
-  <w:num w:numId="7" w16cid:durableId="760103060">
+  <w:num w:numId="11" w16cid:durableId="95903186">
     <w:abstractNumId w:val="2"/>
   </w:num>
 </w:numbering>
@@ -5381,6 +6668,25 @@
       <w:contextualSpacing/>
     </w:pPr>
   </w:style>
+  <w:style w:type="table" w:styleId="TableGrid">
+    <w:name w:val="Table Grid"/>
+    <w:basedOn w:val="TableNormal"/>
+    <w:uiPriority w:val="39"/>
+    <w:rsid w:val="004C3CCE"/>
+    <w:pPr>
+      <w:spacing w:after="0" w:line="240" w:lineRule="auto"/>
+    </w:pPr>
+    <w:tblPr>
+      <w:tblBorders>
+        <w:top w:val="single" w:sz="4" w:space="0" w:color="auto"/>
+        <w:left w:val="single" w:sz="4" w:space="0" w:color="auto"/>
+        <w:bottom w:val="single" w:sz="4" w:space="0" w:color="auto"/>
+        <w:right w:val="single" w:sz="4" w:space="0" w:color="auto"/>
+        <w:insideH w:val="single" w:sz="4" w:space="0" w:color="auto"/>
+        <w:insideV w:val="single" w:sz="4" w:space="0" w:color="auto"/>
+      </w:tblBorders>
+    </w:tblPr>
+  </w:style>
 </w:styles>
 </file>
 
@@ -5677,4 +6983,16 @@
     </a:ext>
   </a:extLst>
 </a:theme>
+</file>
+
+<file path=customXml/item1.xml><?xml version="1.0" encoding="utf-8"?>
+<b:Sources xmlns:b="http://schemas.openxmlformats.org/officeDocument/2006/bibliography" xmlns="http://schemas.openxmlformats.org/officeDocument/2006/bibliography" SelectedStyle="\APASixthEditionOfficeOnline.xsl" StyleName="APA" Version="6"/>
+</file>
+
+<file path=customXml/itemProps1.xml><?xml version="1.0" encoding="utf-8"?>
+<ds:datastoreItem xmlns:ds="http://schemas.openxmlformats.org/officeDocument/2006/customXml" ds:itemID="{C6E84BB2-6C47-4160-8D70-6B850D514611}">
+  <ds:schemaRefs>
+    <ds:schemaRef ds:uri="http://schemas.openxmlformats.org/officeDocument/2006/bibliography"/>
+  </ds:schemaRefs>
+</ds:datastoreItem>
 </file>
</xml_diff>